<commit_message>
Added meeting minutes for week 2.
Also changed the Unity test project to implement proper camera control with the mouse.
</commit_message>
<xml_diff>
--- a/Communications & Meeting Minutes/Meeting Minutes/Week 1 - Joe.docx
+++ b/Communications & Meeting Minutes/Meeting Minutes/Week 1 - Joe.docx
@@ -18,13 +18,7 @@
         <w:rPr>
           <w:b/>
         </w:rPr>
-        <w:t xml:space="preserve"> </w:t>
-      </w:r>
-      <w:r>
-        <w:rPr>
-          <w:b/>
-        </w:rPr>
-        <w:t>SUMO DIGITAL GROUP PROJECT</w:t>
+        <w:t xml:space="preserve"> SUMO DIGITAL GROUP PROJECT</w:t>
       </w:r>
     </w:p>
     <w:p>
@@ -131,10 +125,7 @@
       </w:r>
       <w:proofErr w:type="gramStart"/>
       <w:r>
-        <w:t>well</w:t>
-      </w:r>
-      <w:r>
-        <w:t xml:space="preserve"> :</w:t>
+        <w:t>well :</w:t>
       </w:r>
       <w:proofErr w:type="gramEnd"/>
       <w:r>
@@ -147,10 +138,7 @@
       </w:r>
       <w:proofErr w:type="gramStart"/>
       <w:r>
-        <w:t>badly</w:t>
-      </w:r>
-      <w:r>
-        <w:t xml:space="preserve"> :</w:t>
+        <w:t>badly :</w:t>
       </w:r>
       <w:proofErr w:type="gramEnd"/>
       <w:r>
@@ -168,10 +156,7 @@
       </w:r>
       <w:proofErr w:type="spellEnd"/>
       <w:r>
-        <w:t xml:space="preserve"> </w:t>
-      </w:r>
-      <w:r>
-        <w:t>:</w:t>
+        <w:t xml:space="preserve"> :</w:t>
       </w:r>
       <w:proofErr w:type="gramEnd"/>
       <w:r>
@@ -230,10 +215,7 @@
       </w:r>
       <w:proofErr w:type="gramEnd"/>
       <w:r>
-        <w:t xml:space="preserve">  </w:t>
-      </w:r>
-      <w:r>
-        <w:t>The current weeks sprint will have us looking at how to create a basic fps style player movement and aiming within Unity. The designers will be looking at mood boards and more in depth design research.</w:t>
+        <w:t xml:space="preserve">  The current weeks sprint will have us looking at how to create a basic fps style player movement and aiming within Unity. The designers will be looking at mood boards and more in depth design research.</w:t>
       </w:r>
     </w:p>
     <w:p>
@@ -253,10 +235,7 @@
     </w:p>
     <w:p>
       <w:r>
-        <w:t>Kacey – As above, r</w:t>
-      </w:r>
-      <w:r>
-        <w:t>esearch &amp; attempt to implement basic FPS style movement and controls, no more mechanics than that.</w:t>
+        <w:t>Kacey – As above, research &amp; attempt to implement basic FPS style movement and controls, no more mechanics than that.</w:t>
       </w:r>
     </w:p>
     <w:p>
@@ -275,23 +254,32 @@
       </w:r>
       <w:proofErr w:type="gramEnd"/>
       <w:r>
-        <w:t>-</w:t>
-      </w:r>
-      <w:r>
-        <w:t xml:space="preserve"> 13:00</w:t>
-      </w:r>
-    </w:p>
-    <w:p>
-      <w:r>
-        <w:t>Minute Taker:-</w:t>
-      </w:r>
-      <w:r>
-        <w:t xml:space="preserve"> Joe &amp; Andreea</w:t>
-      </w:r>
+        <w:t>- 13:00</w:t>
+      </w:r>
+    </w:p>
+    <w:p>
+      <w:r>
+        <w:t xml:space="preserve">Minute </w:t>
+      </w:r>
+      <w:proofErr w:type="gramStart"/>
+      <w:r>
+        <w:t>Taker:-</w:t>
+      </w:r>
+      <w:proofErr w:type="gramEnd"/>
+      <w:r>
+        <w:t xml:space="preserve"> Joe &amp; </w:t>
+      </w:r>
+      <w:proofErr w:type="spellStart"/>
+      <w:r>
+        <w:t>Andreea</w:t>
+      </w:r>
+      <w:proofErr w:type="spellEnd"/>
+    </w:p>
+    <w:p/>
+    <w:p>
       <w:bookmarkStart w:id="0" w:name="_GoBack"/>
       <w:bookmarkEnd w:id="0"/>
     </w:p>
-    <w:p/>
     <w:sectPr>
       <w:pgSz w:w="11906" w:h="16838"/>
       <w:pgMar w:top="1440" w:right="1440" w:bottom="1440" w:left="1440" w:header="708" w:footer="708" w:gutter="0"/>
@@ -300,6 +288,475 @@
     </w:sectPr>
   </w:body>
 </w:document>
+</file>
+
+<file path=word/numbering.xml><?xml version="1.0" encoding="utf-8"?>
+<w:numbering xmlns:wpc="http://schemas.microsoft.com/office/word/2010/wordprocessingCanvas" xmlns:cx="http://schemas.microsoft.com/office/drawing/2014/chartex" xmlns:mc="http://schemas.openxmlformats.org/markup-compatibility/2006" xmlns:o="urn:schemas-microsoft-com:office:office" xmlns:r="http://schemas.openxmlformats.org/officeDocument/2006/relationships" xmlns:m="http://schemas.openxmlformats.org/officeDocument/2006/math" xmlns:v="urn:schemas-microsoft-com:vml" xmlns:wp14="http://schemas.microsoft.com/office/word/2010/wordprocessingDrawing" xmlns:wp="http://schemas.openxmlformats.org/drawingml/2006/wordprocessingDrawing" xmlns:w10="urn:schemas-microsoft-com:office:word" xmlns:w="http://schemas.openxmlformats.org/wordprocessingml/2006/main" xmlns:w14="http://schemas.microsoft.com/office/word/2010/wordml" xmlns:w15="http://schemas.microsoft.com/office/word/2012/wordml" xmlns:w16se="http://schemas.microsoft.com/office/word/2015/wordml/symex" xmlns:wpg="http://schemas.microsoft.com/office/word/2010/wordprocessingGroup" xmlns:wpi="http://schemas.microsoft.com/office/word/2010/wordprocessingInk" xmlns:wne="http://schemas.microsoft.com/office/word/2006/wordml" xmlns:wps="http://schemas.microsoft.com/office/word/2010/wordprocessingShape" mc:Ignorable="w14 w15 w16se wp14">
+  <w:abstractNum w:abstractNumId="0" w15:restartNumberingAfterBreak="0">
+    <w:nsid w:val="3A6E3A8C"/>
+    <w:multiLevelType w:val="hybridMultilevel"/>
+    <w:tmpl w:val="98686C5E"/>
+    <w:lvl w:ilvl="0" w:tplc="08090001">
+      <w:start w:val="1"/>
+      <w:numFmt w:val="bullet"/>
+      <w:lvlText w:val=""/>
+      <w:lvlJc w:val="left"/>
+      <w:pPr>
+        <w:ind w:left="720" w:hanging="360"/>
+      </w:pPr>
+      <w:rPr>
+        <w:rFonts w:ascii="Symbol" w:hAnsi="Symbol" w:hint="default"/>
+      </w:rPr>
+    </w:lvl>
+    <w:lvl w:ilvl="1" w:tplc="08090003" w:tentative="1">
+      <w:start w:val="1"/>
+      <w:numFmt w:val="bullet"/>
+      <w:lvlText w:val="o"/>
+      <w:lvlJc w:val="left"/>
+      <w:pPr>
+        <w:ind w:left="1440" w:hanging="360"/>
+      </w:pPr>
+      <w:rPr>
+        <w:rFonts w:ascii="Courier New" w:hAnsi="Courier New" w:cs="Courier New" w:hint="default"/>
+      </w:rPr>
+    </w:lvl>
+    <w:lvl w:ilvl="2" w:tplc="08090005" w:tentative="1">
+      <w:start w:val="1"/>
+      <w:numFmt w:val="bullet"/>
+      <w:lvlText w:val=""/>
+      <w:lvlJc w:val="left"/>
+      <w:pPr>
+        <w:ind w:left="2160" w:hanging="360"/>
+      </w:pPr>
+      <w:rPr>
+        <w:rFonts w:ascii="Wingdings" w:hAnsi="Wingdings" w:hint="default"/>
+      </w:rPr>
+    </w:lvl>
+    <w:lvl w:ilvl="3" w:tplc="08090001" w:tentative="1">
+      <w:start w:val="1"/>
+      <w:numFmt w:val="bullet"/>
+      <w:lvlText w:val=""/>
+      <w:lvlJc w:val="left"/>
+      <w:pPr>
+        <w:ind w:left="2880" w:hanging="360"/>
+      </w:pPr>
+      <w:rPr>
+        <w:rFonts w:ascii="Symbol" w:hAnsi="Symbol" w:hint="default"/>
+      </w:rPr>
+    </w:lvl>
+    <w:lvl w:ilvl="4" w:tplc="08090003" w:tentative="1">
+      <w:start w:val="1"/>
+      <w:numFmt w:val="bullet"/>
+      <w:lvlText w:val="o"/>
+      <w:lvlJc w:val="left"/>
+      <w:pPr>
+        <w:ind w:left="3600" w:hanging="360"/>
+      </w:pPr>
+      <w:rPr>
+        <w:rFonts w:ascii="Courier New" w:hAnsi="Courier New" w:cs="Courier New" w:hint="default"/>
+      </w:rPr>
+    </w:lvl>
+    <w:lvl w:ilvl="5" w:tplc="08090005" w:tentative="1">
+      <w:start w:val="1"/>
+      <w:numFmt w:val="bullet"/>
+      <w:lvlText w:val=""/>
+      <w:lvlJc w:val="left"/>
+      <w:pPr>
+        <w:ind w:left="4320" w:hanging="360"/>
+      </w:pPr>
+      <w:rPr>
+        <w:rFonts w:ascii="Wingdings" w:hAnsi="Wingdings" w:hint="default"/>
+      </w:rPr>
+    </w:lvl>
+    <w:lvl w:ilvl="6" w:tplc="08090001" w:tentative="1">
+      <w:start w:val="1"/>
+      <w:numFmt w:val="bullet"/>
+      <w:lvlText w:val=""/>
+      <w:lvlJc w:val="left"/>
+      <w:pPr>
+        <w:ind w:left="5040" w:hanging="360"/>
+      </w:pPr>
+      <w:rPr>
+        <w:rFonts w:ascii="Symbol" w:hAnsi="Symbol" w:hint="default"/>
+      </w:rPr>
+    </w:lvl>
+    <w:lvl w:ilvl="7" w:tplc="08090003" w:tentative="1">
+      <w:start w:val="1"/>
+      <w:numFmt w:val="bullet"/>
+      <w:lvlText w:val="o"/>
+      <w:lvlJc w:val="left"/>
+      <w:pPr>
+        <w:ind w:left="5760" w:hanging="360"/>
+      </w:pPr>
+      <w:rPr>
+        <w:rFonts w:ascii="Courier New" w:hAnsi="Courier New" w:cs="Courier New" w:hint="default"/>
+      </w:rPr>
+    </w:lvl>
+    <w:lvl w:ilvl="8" w:tplc="08090005" w:tentative="1">
+      <w:start w:val="1"/>
+      <w:numFmt w:val="bullet"/>
+      <w:lvlText w:val=""/>
+      <w:lvlJc w:val="left"/>
+      <w:pPr>
+        <w:ind w:left="6480" w:hanging="360"/>
+      </w:pPr>
+      <w:rPr>
+        <w:rFonts w:ascii="Wingdings" w:hAnsi="Wingdings" w:hint="default"/>
+      </w:rPr>
+    </w:lvl>
+  </w:abstractNum>
+  <w:abstractNum w:abstractNumId="1" w15:restartNumberingAfterBreak="0">
+    <w:nsid w:val="410C3A60"/>
+    <w:multiLevelType w:val="hybridMultilevel"/>
+    <w:tmpl w:val="7E00652C"/>
+    <w:lvl w:ilvl="0" w:tplc="08090001">
+      <w:start w:val="1"/>
+      <w:numFmt w:val="bullet"/>
+      <w:lvlText w:val=""/>
+      <w:lvlJc w:val="left"/>
+      <w:pPr>
+        <w:ind w:left="720" w:hanging="360"/>
+      </w:pPr>
+      <w:rPr>
+        <w:rFonts w:ascii="Symbol" w:hAnsi="Symbol" w:hint="default"/>
+      </w:rPr>
+    </w:lvl>
+    <w:lvl w:ilvl="1" w:tplc="08090003" w:tentative="1">
+      <w:start w:val="1"/>
+      <w:numFmt w:val="bullet"/>
+      <w:lvlText w:val="o"/>
+      <w:lvlJc w:val="left"/>
+      <w:pPr>
+        <w:ind w:left="1440" w:hanging="360"/>
+      </w:pPr>
+      <w:rPr>
+        <w:rFonts w:ascii="Courier New" w:hAnsi="Courier New" w:cs="Courier New" w:hint="default"/>
+      </w:rPr>
+    </w:lvl>
+    <w:lvl w:ilvl="2" w:tplc="08090005" w:tentative="1">
+      <w:start w:val="1"/>
+      <w:numFmt w:val="bullet"/>
+      <w:lvlText w:val=""/>
+      <w:lvlJc w:val="left"/>
+      <w:pPr>
+        <w:ind w:left="2160" w:hanging="360"/>
+      </w:pPr>
+      <w:rPr>
+        <w:rFonts w:ascii="Wingdings" w:hAnsi="Wingdings" w:hint="default"/>
+      </w:rPr>
+    </w:lvl>
+    <w:lvl w:ilvl="3" w:tplc="08090001" w:tentative="1">
+      <w:start w:val="1"/>
+      <w:numFmt w:val="bullet"/>
+      <w:lvlText w:val=""/>
+      <w:lvlJc w:val="left"/>
+      <w:pPr>
+        <w:ind w:left="2880" w:hanging="360"/>
+      </w:pPr>
+      <w:rPr>
+        <w:rFonts w:ascii="Symbol" w:hAnsi="Symbol" w:hint="default"/>
+      </w:rPr>
+    </w:lvl>
+    <w:lvl w:ilvl="4" w:tplc="08090003" w:tentative="1">
+      <w:start w:val="1"/>
+      <w:numFmt w:val="bullet"/>
+      <w:lvlText w:val="o"/>
+      <w:lvlJc w:val="left"/>
+      <w:pPr>
+        <w:ind w:left="3600" w:hanging="360"/>
+      </w:pPr>
+      <w:rPr>
+        <w:rFonts w:ascii="Courier New" w:hAnsi="Courier New" w:cs="Courier New" w:hint="default"/>
+      </w:rPr>
+    </w:lvl>
+    <w:lvl w:ilvl="5" w:tplc="08090005" w:tentative="1">
+      <w:start w:val="1"/>
+      <w:numFmt w:val="bullet"/>
+      <w:lvlText w:val=""/>
+      <w:lvlJc w:val="left"/>
+      <w:pPr>
+        <w:ind w:left="4320" w:hanging="360"/>
+      </w:pPr>
+      <w:rPr>
+        <w:rFonts w:ascii="Wingdings" w:hAnsi="Wingdings" w:hint="default"/>
+      </w:rPr>
+    </w:lvl>
+    <w:lvl w:ilvl="6" w:tplc="08090001" w:tentative="1">
+      <w:start w:val="1"/>
+      <w:numFmt w:val="bullet"/>
+      <w:lvlText w:val=""/>
+      <w:lvlJc w:val="left"/>
+      <w:pPr>
+        <w:ind w:left="5040" w:hanging="360"/>
+      </w:pPr>
+      <w:rPr>
+        <w:rFonts w:ascii="Symbol" w:hAnsi="Symbol" w:hint="default"/>
+      </w:rPr>
+    </w:lvl>
+    <w:lvl w:ilvl="7" w:tplc="08090003" w:tentative="1">
+      <w:start w:val="1"/>
+      <w:numFmt w:val="bullet"/>
+      <w:lvlText w:val="o"/>
+      <w:lvlJc w:val="left"/>
+      <w:pPr>
+        <w:ind w:left="5760" w:hanging="360"/>
+      </w:pPr>
+      <w:rPr>
+        <w:rFonts w:ascii="Courier New" w:hAnsi="Courier New" w:cs="Courier New" w:hint="default"/>
+      </w:rPr>
+    </w:lvl>
+    <w:lvl w:ilvl="8" w:tplc="08090005" w:tentative="1">
+      <w:start w:val="1"/>
+      <w:numFmt w:val="bullet"/>
+      <w:lvlText w:val=""/>
+      <w:lvlJc w:val="left"/>
+      <w:pPr>
+        <w:ind w:left="6480" w:hanging="360"/>
+      </w:pPr>
+      <w:rPr>
+        <w:rFonts w:ascii="Wingdings" w:hAnsi="Wingdings" w:hint="default"/>
+      </w:rPr>
+    </w:lvl>
+  </w:abstractNum>
+  <w:abstractNum w:abstractNumId="2" w15:restartNumberingAfterBreak="0">
+    <w:nsid w:val="60A7318A"/>
+    <w:multiLevelType w:val="hybridMultilevel"/>
+    <w:tmpl w:val="628E51EE"/>
+    <w:lvl w:ilvl="0" w:tplc="08090001">
+      <w:start w:val="1"/>
+      <w:numFmt w:val="bullet"/>
+      <w:lvlText w:val=""/>
+      <w:lvlJc w:val="left"/>
+      <w:pPr>
+        <w:ind w:left="720" w:hanging="360"/>
+      </w:pPr>
+      <w:rPr>
+        <w:rFonts w:ascii="Symbol" w:hAnsi="Symbol" w:hint="default"/>
+      </w:rPr>
+    </w:lvl>
+    <w:lvl w:ilvl="1" w:tplc="08090003" w:tentative="1">
+      <w:start w:val="1"/>
+      <w:numFmt w:val="bullet"/>
+      <w:lvlText w:val="o"/>
+      <w:lvlJc w:val="left"/>
+      <w:pPr>
+        <w:ind w:left="1440" w:hanging="360"/>
+      </w:pPr>
+      <w:rPr>
+        <w:rFonts w:ascii="Courier New" w:hAnsi="Courier New" w:cs="Courier New" w:hint="default"/>
+      </w:rPr>
+    </w:lvl>
+    <w:lvl w:ilvl="2" w:tplc="08090005" w:tentative="1">
+      <w:start w:val="1"/>
+      <w:numFmt w:val="bullet"/>
+      <w:lvlText w:val=""/>
+      <w:lvlJc w:val="left"/>
+      <w:pPr>
+        <w:ind w:left="2160" w:hanging="360"/>
+      </w:pPr>
+      <w:rPr>
+        <w:rFonts w:ascii="Wingdings" w:hAnsi="Wingdings" w:hint="default"/>
+      </w:rPr>
+    </w:lvl>
+    <w:lvl w:ilvl="3" w:tplc="08090001" w:tentative="1">
+      <w:start w:val="1"/>
+      <w:numFmt w:val="bullet"/>
+      <w:lvlText w:val=""/>
+      <w:lvlJc w:val="left"/>
+      <w:pPr>
+        <w:ind w:left="2880" w:hanging="360"/>
+      </w:pPr>
+      <w:rPr>
+        <w:rFonts w:ascii="Symbol" w:hAnsi="Symbol" w:hint="default"/>
+      </w:rPr>
+    </w:lvl>
+    <w:lvl w:ilvl="4" w:tplc="08090003" w:tentative="1">
+      <w:start w:val="1"/>
+      <w:numFmt w:val="bullet"/>
+      <w:lvlText w:val="o"/>
+      <w:lvlJc w:val="left"/>
+      <w:pPr>
+        <w:ind w:left="3600" w:hanging="360"/>
+      </w:pPr>
+      <w:rPr>
+        <w:rFonts w:ascii="Courier New" w:hAnsi="Courier New" w:cs="Courier New" w:hint="default"/>
+      </w:rPr>
+    </w:lvl>
+    <w:lvl w:ilvl="5" w:tplc="08090005" w:tentative="1">
+      <w:start w:val="1"/>
+      <w:numFmt w:val="bullet"/>
+      <w:lvlText w:val=""/>
+      <w:lvlJc w:val="left"/>
+      <w:pPr>
+        <w:ind w:left="4320" w:hanging="360"/>
+      </w:pPr>
+      <w:rPr>
+        <w:rFonts w:ascii="Wingdings" w:hAnsi="Wingdings" w:hint="default"/>
+      </w:rPr>
+    </w:lvl>
+    <w:lvl w:ilvl="6" w:tplc="08090001" w:tentative="1">
+      <w:start w:val="1"/>
+      <w:numFmt w:val="bullet"/>
+      <w:lvlText w:val=""/>
+      <w:lvlJc w:val="left"/>
+      <w:pPr>
+        <w:ind w:left="5040" w:hanging="360"/>
+      </w:pPr>
+      <w:rPr>
+        <w:rFonts w:ascii="Symbol" w:hAnsi="Symbol" w:hint="default"/>
+      </w:rPr>
+    </w:lvl>
+    <w:lvl w:ilvl="7" w:tplc="08090003" w:tentative="1">
+      <w:start w:val="1"/>
+      <w:numFmt w:val="bullet"/>
+      <w:lvlText w:val="o"/>
+      <w:lvlJc w:val="left"/>
+      <w:pPr>
+        <w:ind w:left="5760" w:hanging="360"/>
+      </w:pPr>
+      <w:rPr>
+        <w:rFonts w:ascii="Courier New" w:hAnsi="Courier New" w:cs="Courier New" w:hint="default"/>
+      </w:rPr>
+    </w:lvl>
+    <w:lvl w:ilvl="8" w:tplc="08090005" w:tentative="1">
+      <w:start w:val="1"/>
+      <w:numFmt w:val="bullet"/>
+      <w:lvlText w:val=""/>
+      <w:lvlJc w:val="left"/>
+      <w:pPr>
+        <w:ind w:left="6480" w:hanging="360"/>
+      </w:pPr>
+      <w:rPr>
+        <w:rFonts w:ascii="Wingdings" w:hAnsi="Wingdings" w:hint="default"/>
+      </w:rPr>
+    </w:lvl>
+  </w:abstractNum>
+  <w:abstractNum w:abstractNumId="3" w15:restartNumberingAfterBreak="0">
+    <w:nsid w:val="7D9C2347"/>
+    <w:multiLevelType w:val="hybridMultilevel"/>
+    <w:tmpl w:val="28049DE6"/>
+    <w:lvl w:ilvl="0" w:tplc="08090001">
+      <w:start w:val="1"/>
+      <w:numFmt w:val="bullet"/>
+      <w:lvlText w:val=""/>
+      <w:lvlJc w:val="left"/>
+      <w:pPr>
+        <w:ind w:left="720" w:hanging="360"/>
+      </w:pPr>
+      <w:rPr>
+        <w:rFonts w:ascii="Symbol" w:hAnsi="Symbol" w:hint="default"/>
+      </w:rPr>
+    </w:lvl>
+    <w:lvl w:ilvl="1" w:tplc="08090003" w:tentative="1">
+      <w:start w:val="1"/>
+      <w:numFmt w:val="bullet"/>
+      <w:lvlText w:val="o"/>
+      <w:lvlJc w:val="left"/>
+      <w:pPr>
+        <w:ind w:left="1440" w:hanging="360"/>
+      </w:pPr>
+      <w:rPr>
+        <w:rFonts w:ascii="Courier New" w:hAnsi="Courier New" w:cs="Courier New" w:hint="default"/>
+      </w:rPr>
+    </w:lvl>
+    <w:lvl w:ilvl="2" w:tplc="08090005" w:tentative="1">
+      <w:start w:val="1"/>
+      <w:numFmt w:val="bullet"/>
+      <w:lvlText w:val=""/>
+      <w:lvlJc w:val="left"/>
+      <w:pPr>
+        <w:ind w:left="2160" w:hanging="360"/>
+      </w:pPr>
+      <w:rPr>
+        <w:rFonts w:ascii="Wingdings" w:hAnsi="Wingdings" w:hint="default"/>
+      </w:rPr>
+    </w:lvl>
+    <w:lvl w:ilvl="3" w:tplc="08090001" w:tentative="1">
+      <w:start w:val="1"/>
+      <w:numFmt w:val="bullet"/>
+      <w:lvlText w:val=""/>
+      <w:lvlJc w:val="left"/>
+      <w:pPr>
+        <w:ind w:left="2880" w:hanging="360"/>
+      </w:pPr>
+      <w:rPr>
+        <w:rFonts w:ascii="Symbol" w:hAnsi="Symbol" w:hint="default"/>
+      </w:rPr>
+    </w:lvl>
+    <w:lvl w:ilvl="4" w:tplc="08090003" w:tentative="1">
+      <w:start w:val="1"/>
+      <w:numFmt w:val="bullet"/>
+      <w:lvlText w:val="o"/>
+      <w:lvlJc w:val="left"/>
+      <w:pPr>
+        <w:ind w:left="3600" w:hanging="360"/>
+      </w:pPr>
+      <w:rPr>
+        <w:rFonts w:ascii="Courier New" w:hAnsi="Courier New" w:cs="Courier New" w:hint="default"/>
+      </w:rPr>
+    </w:lvl>
+    <w:lvl w:ilvl="5" w:tplc="08090005" w:tentative="1">
+      <w:start w:val="1"/>
+      <w:numFmt w:val="bullet"/>
+      <w:lvlText w:val=""/>
+      <w:lvlJc w:val="left"/>
+      <w:pPr>
+        <w:ind w:left="4320" w:hanging="360"/>
+      </w:pPr>
+      <w:rPr>
+        <w:rFonts w:ascii="Wingdings" w:hAnsi="Wingdings" w:hint="default"/>
+      </w:rPr>
+    </w:lvl>
+    <w:lvl w:ilvl="6" w:tplc="08090001" w:tentative="1">
+      <w:start w:val="1"/>
+      <w:numFmt w:val="bullet"/>
+      <w:lvlText w:val=""/>
+      <w:lvlJc w:val="left"/>
+      <w:pPr>
+        <w:ind w:left="5040" w:hanging="360"/>
+      </w:pPr>
+      <w:rPr>
+        <w:rFonts w:ascii="Symbol" w:hAnsi="Symbol" w:hint="default"/>
+      </w:rPr>
+    </w:lvl>
+    <w:lvl w:ilvl="7" w:tplc="08090003" w:tentative="1">
+      <w:start w:val="1"/>
+      <w:numFmt w:val="bullet"/>
+      <w:lvlText w:val="o"/>
+      <w:lvlJc w:val="left"/>
+      <w:pPr>
+        <w:ind w:left="5760" w:hanging="360"/>
+      </w:pPr>
+      <w:rPr>
+        <w:rFonts w:ascii="Courier New" w:hAnsi="Courier New" w:cs="Courier New" w:hint="default"/>
+      </w:rPr>
+    </w:lvl>
+    <w:lvl w:ilvl="8" w:tplc="08090005" w:tentative="1">
+      <w:start w:val="1"/>
+      <w:numFmt w:val="bullet"/>
+      <w:lvlText w:val=""/>
+      <w:lvlJc w:val="left"/>
+      <w:pPr>
+        <w:ind w:left="6480" w:hanging="360"/>
+      </w:pPr>
+      <w:rPr>
+        <w:rFonts w:ascii="Wingdings" w:hAnsi="Wingdings" w:hint="default"/>
+      </w:rPr>
+    </w:lvl>
+  </w:abstractNum>
+  <w:num w:numId="1">
+    <w:abstractNumId w:val="3"/>
+  </w:num>
+  <w:num w:numId="2">
+    <w:abstractNumId w:val="2"/>
+  </w:num>
+  <w:num w:numId="3">
+    <w:abstractNumId w:val="0"/>
+  </w:num>
+  <w:num w:numId="4">
+    <w:abstractNumId w:val="1"/>
+  </w:num>
+</w:numbering>
 </file>
 
 <file path=word/styles.xml><?xml version="1.0" encoding="utf-8"?>
@@ -724,6 +1181,17 @@
     <w:semiHidden/>
     <w:unhideWhenUsed/>
   </w:style>
+  <w:style w:type="paragraph" w:styleId="ListParagraph">
+    <w:name w:val="List Paragraph"/>
+    <w:basedOn w:val="Normal"/>
+    <w:uiPriority w:val="34"/>
+    <w:qFormat/>
+    <w:rsid w:val="00461110"/>
+    <w:pPr>
+      <w:ind w:left="720"/>
+      <w:contextualSpacing/>
+    </w:pPr>
+  </w:style>
 </w:styles>
 </file>
 

</xml_diff>